<commit_message>
Parent to child communication added
</commit_message>
<xml_diff>
--- a/LWC/Component_Communication.docx
+++ b/LWC/Component_Communication.docx
@@ -150,6 +150,82 @@
       </w:pPr>
       <w:r>
         <w:t>Use Lightning Message Service(LMS) or Pub-Sub Model to communicate between events which are not in the same containment hierarchy. Components which are not related to each other, we can use LMS or PubSub to communicate b/w them.</w:t>
+      </w:r>
+    </w:p>
+    <w:p/>
+    <w:p>
+      <w:pPr>
+        <w:pStyle w:val="Heading2"/>
+      </w:pPr>
+      <w:r>
+        <w:t>Parent to Child Communication in LWC</w:t>
+      </w:r>
+    </w:p>
+    <w:p>
+      <w:r>
+        <w:t>When we want to send data from Parent component to child component then we use Parent to Child communication.</w:t>
+      </w:r>
+    </w:p>
+    <w:p>
+      <w:r>
+        <w:t>This done using a @api decorator by making a public property in child component which will hold the value passed from Parent.</w:t>
+      </w:r>
+    </w:p>
+    <w:p>
+      <w:r>
+        <w:t>On the Parent side, we need to include the child component name using namespace and kebab case notation along with the property name.</w:t>
+      </w:r>
+    </w:p>
+    <w:p/>
+    <w:p/>
+    <w:p/>
+    <w:p/>
+    <w:p>
+      <w:r>
+        <w:lastRenderedPageBreak/>
+        <w:t>For ex consider the below code:</w:t>
+      </w:r>
+      <w:r>
+        <w:t xml:space="preserve"> </w:t>
+      </w:r>
+      <w:r>
+        <w:t>-</w:t>
+      </w:r>
+    </w:p>
+    <w:p>
+      <w:r>
+        <w:t>&lt;template for:each={meetingRoomsInfo} for:item="room"&gt;</w:t>
+      </w:r>
+    </w:p>
+    <w:p>
+      <w:r>
+        <w:t xml:space="preserve">                        &lt;li key={room.roomName}&gt;</w:t>
+      </w:r>
+    </w:p>
+    <w:p>
+      <w:r>
+        <w:t xml:space="preserve">                            </w:t>
+      </w:r>
+      <w:r>
+        <w:rPr>
+          <w:highlight w:val="green"/>
+        </w:rPr>
+        <w:t>&lt;c-meeting-room meeting-room-info={room}&gt;&lt;/c-meeting-room&gt;</w:t>
+      </w:r>
+    </w:p>
+    <w:p>
+      <w:r>
+        <w:t xml:space="preserve">                        &lt;/li&gt;</w:t>
+      </w:r>
+    </w:p>
+    <w:p>
+      <w:r>
+        <w:t>&lt;/template&gt;</w:t>
+      </w:r>
+    </w:p>
+    <w:p>
+      <w:r>
+        <w:t>The highlighted Code above is the way of including child component in the Parent Component.</w:t>
       </w:r>
     </w:p>
     <w:p/>
@@ -340,11 +416,103 @@
       </w:pPr>
     </w:lvl>
   </w:abstractNum>
+  <w:abstractNum w:abstractNumId="2" w15:restartNumberingAfterBreak="0">
+    <w:nsid w:val="58F15BDA"/>
+    <w:multiLevelType w:val="hybridMultilevel"/>
+    <w:tmpl w:val="5A40A9A6"/>
+    <w:lvl w:ilvl="0" w:tplc="4009000F">
+      <w:start w:val="1"/>
+      <w:numFmt w:val="decimal"/>
+      <w:lvlText w:val="%1."/>
+      <w:lvlJc w:val="left"/>
+      <w:pPr>
+        <w:ind w:left="720" w:hanging="360"/>
+      </w:pPr>
+      <w:rPr>
+        <w:rFonts w:hint="default"/>
+      </w:rPr>
+    </w:lvl>
+    <w:lvl w:ilvl="1" w:tplc="40090019" w:tentative="1">
+      <w:start w:val="1"/>
+      <w:numFmt w:val="lowerLetter"/>
+      <w:lvlText w:val="%2."/>
+      <w:lvlJc w:val="left"/>
+      <w:pPr>
+        <w:ind w:left="1440" w:hanging="360"/>
+      </w:pPr>
+    </w:lvl>
+    <w:lvl w:ilvl="2" w:tplc="4009001B" w:tentative="1">
+      <w:start w:val="1"/>
+      <w:numFmt w:val="lowerRoman"/>
+      <w:lvlText w:val="%3."/>
+      <w:lvlJc w:val="right"/>
+      <w:pPr>
+        <w:ind w:left="2160" w:hanging="180"/>
+      </w:pPr>
+    </w:lvl>
+    <w:lvl w:ilvl="3" w:tplc="4009000F" w:tentative="1">
+      <w:start w:val="1"/>
+      <w:numFmt w:val="decimal"/>
+      <w:lvlText w:val="%4."/>
+      <w:lvlJc w:val="left"/>
+      <w:pPr>
+        <w:ind w:left="2880" w:hanging="360"/>
+      </w:pPr>
+    </w:lvl>
+    <w:lvl w:ilvl="4" w:tplc="40090019" w:tentative="1">
+      <w:start w:val="1"/>
+      <w:numFmt w:val="lowerLetter"/>
+      <w:lvlText w:val="%5."/>
+      <w:lvlJc w:val="left"/>
+      <w:pPr>
+        <w:ind w:left="3600" w:hanging="360"/>
+      </w:pPr>
+    </w:lvl>
+    <w:lvl w:ilvl="5" w:tplc="4009001B" w:tentative="1">
+      <w:start w:val="1"/>
+      <w:numFmt w:val="lowerRoman"/>
+      <w:lvlText w:val="%6."/>
+      <w:lvlJc w:val="right"/>
+      <w:pPr>
+        <w:ind w:left="4320" w:hanging="180"/>
+      </w:pPr>
+    </w:lvl>
+    <w:lvl w:ilvl="6" w:tplc="4009000F" w:tentative="1">
+      <w:start w:val="1"/>
+      <w:numFmt w:val="decimal"/>
+      <w:lvlText w:val="%7."/>
+      <w:lvlJc w:val="left"/>
+      <w:pPr>
+        <w:ind w:left="5040" w:hanging="360"/>
+      </w:pPr>
+    </w:lvl>
+    <w:lvl w:ilvl="7" w:tplc="40090019" w:tentative="1">
+      <w:start w:val="1"/>
+      <w:numFmt w:val="lowerLetter"/>
+      <w:lvlText w:val="%8."/>
+      <w:lvlJc w:val="left"/>
+      <w:pPr>
+        <w:ind w:left="5760" w:hanging="360"/>
+      </w:pPr>
+    </w:lvl>
+    <w:lvl w:ilvl="8" w:tplc="4009001B" w:tentative="1">
+      <w:start w:val="1"/>
+      <w:numFmt w:val="lowerRoman"/>
+      <w:lvlText w:val="%9."/>
+      <w:lvlJc w:val="right"/>
+      <w:pPr>
+        <w:ind w:left="6480" w:hanging="180"/>
+      </w:pPr>
+    </w:lvl>
+  </w:abstractNum>
   <w:num w:numId="1">
     <w:abstractNumId w:val="1"/>
   </w:num>
   <w:num w:numId="2">
     <w:abstractNumId w:val="0"/>
+  </w:num>
+  <w:num w:numId="3">
+    <w:abstractNumId w:val="2"/>
   </w:num>
 </w:numbering>
 </file>
@@ -766,6 +934,28 @@
       <w:szCs w:val="32"/>
     </w:rPr>
   </w:style>
+  <w:style w:type="paragraph" w:styleId="Heading2">
+    <w:name w:val="heading 2"/>
+    <w:basedOn w:val="Normal"/>
+    <w:next w:val="Normal"/>
+    <w:link w:val="Heading2Char"/>
+    <w:uiPriority w:val="9"/>
+    <w:unhideWhenUsed/>
+    <w:qFormat/>
+    <w:rsid w:val="009C60CD"/>
+    <w:pPr>
+      <w:keepNext/>
+      <w:keepLines/>
+      <w:spacing w:before="40" w:after="0"/>
+      <w:outlineLvl w:val="1"/>
+    </w:pPr>
+    <w:rPr>
+      <w:rFonts w:asciiTheme="majorHAnsi" w:eastAsiaTheme="majorEastAsia" w:hAnsiTheme="majorHAnsi" w:cstheme="majorBidi"/>
+      <w:color w:val="2F5496" w:themeColor="accent1" w:themeShade="BF"/>
+      <w:sz w:val="26"/>
+      <w:szCs w:val="26"/>
+    </w:rPr>
+  </w:style>
   <w:style w:type="character" w:default="1" w:styleId="DefaultParagraphFont">
     <w:name w:val="Default Paragraph Font"/>
     <w:uiPriority w:val="1"/>
@@ -848,6 +1038,19 @@
       <w:color w:val="2F5496" w:themeColor="accent1" w:themeShade="BF"/>
       <w:sz w:val="32"/>
       <w:szCs w:val="32"/>
+    </w:rPr>
+  </w:style>
+  <w:style w:type="character" w:customStyle="1" w:styleId="Heading2Char">
+    <w:name w:val="Heading 2 Char"/>
+    <w:basedOn w:val="DefaultParagraphFont"/>
+    <w:link w:val="Heading2"/>
+    <w:uiPriority w:val="9"/>
+    <w:rsid w:val="009C60CD"/>
+    <w:rPr>
+      <w:rFonts w:asciiTheme="majorHAnsi" w:eastAsiaTheme="majorEastAsia" w:hAnsiTheme="majorHAnsi" w:cstheme="majorBidi"/>
+      <w:color w:val="2F5496" w:themeColor="accent1" w:themeShade="BF"/>
+      <w:sz w:val="26"/>
+      <w:szCs w:val="26"/>
     </w:rPr>
   </w:style>
 </w:styles>

</xml_diff>

<commit_message>
LWC Component code added
</commit_message>
<xml_diff>
--- a/LWC/Component_Communication.docx
+++ b/LWC/Component_Communication.docx
@@ -75,14 +75,12 @@
       <w:r>
         <w:t xml:space="preserve">In Lightning web components, </w:t>
       </w:r>
-      <w:proofErr w:type="spellStart"/>
       <w:r>
         <w:rPr>
           <w:highlight w:val="yellow"/>
         </w:rPr>
         <w:t>CustomEvent</w:t>
       </w:r>
-      <w:proofErr w:type="spellEnd"/>
       <w:r>
         <w:t xml:space="preserve"> provides a more consistent experience across browsers, including Internet Explorer. It requires no setup or boilerplate, and it allows you to pass any kind of data via the </w:t>
       </w:r>
@@ -99,15 +97,7 @@
     </w:p>
     <w:p>
       <w:r>
-        <w:t>To communicate down the component containment hierarchy, pass properties to the child via HTML attributes, or call its public methods. To communicate between components, use Lightning message service or a publish-</w:t>
-      </w:r>
-      <w:proofErr w:type="spellStart"/>
-      <w:r>
-        <w:t>subcribe</w:t>
-      </w:r>
-      <w:proofErr w:type="spellEnd"/>
-      <w:r>
-        <w:t xml:space="preserve"> utility.</w:t>
+        <w:t>To communicate down the component containment hierarchy, pass properties to the child via HTML attributes, or call its public methods. To communicate between components, use Lightning message service or a publish-subcribe utility.</w:t>
       </w:r>
     </w:p>
     <w:p>
@@ -132,15 +122,7 @@
         </w:numPr>
       </w:pPr>
       <w:r>
-        <w:t xml:space="preserve">Communication using a public method -&gt; Used to communicate from Parent to child. When we need to send data from Parent to </w:t>
-      </w:r>
-      <w:proofErr w:type="gramStart"/>
-      <w:r>
-        <w:t>child</w:t>
-      </w:r>
-      <w:proofErr w:type="gramEnd"/>
-      <w:r>
-        <w:t xml:space="preserve"> we use this approach.</w:t>
+        <w:t>Communication using a public method -&gt; Used to communicate from Parent to child. When we need to send data from Parent to child we use this approach.</w:t>
       </w:r>
     </w:p>
     <w:p>
@@ -155,15 +137,7 @@
         <w:t>Communication</w:t>
       </w:r>
       <w:r>
-        <w:t xml:space="preserve"> using a custom event -&gt; Used to communicate from child to Parent. When you need to pass data from child to </w:t>
-      </w:r>
-      <w:proofErr w:type="gramStart"/>
-      <w:r>
-        <w:t>Parent</w:t>
-      </w:r>
-      <w:proofErr w:type="gramEnd"/>
-      <w:r>
-        <w:t xml:space="preserve"> we need to use custom events.</w:t>
+        <w:t xml:space="preserve"> using a custom event -&gt; Used to communicate from child to Parent. When you need to pass data from child to Parent we need to use custom events.</w:t>
       </w:r>
     </w:p>
     <w:p>
@@ -175,23 +149,7 @@
         </w:numPr>
       </w:pPr>
       <w:r>
-        <w:t xml:space="preserve">Use Lightning Message </w:t>
-      </w:r>
-      <w:proofErr w:type="gramStart"/>
-      <w:r>
-        <w:t>Service(</w:t>
-      </w:r>
-      <w:proofErr w:type="gramEnd"/>
-      <w:r>
-        <w:t xml:space="preserve">LMS) or Pub-Sub Model to communicate between events which are not in the same containment hierarchy. Components which are not related to each other, we can use LMS or </w:t>
-      </w:r>
-      <w:proofErr w:type="spellStart"/>
-      <w:r>
-        <w:t>PubSub</w:t>
-      </w:r>
-      <w:proofErr w:type="spellEnd"/>
-      <w:r>
-        <w:t xml:space="preserve"> to communicate b/w them.</w:t>
+        <w:t>Use Lightning Message Service(LMS) or Pub-Sub Model to communicate between events which are not in the same containment hierarchy. Components which are not related to each other, we can use LMS or PubSub to communicate b/w them.</w:t>
       </w:r>
     </w:p>
     <w:p/>
@@ -243,15 +201,7 @@
     </w:p>
     <w:p>
       <w:r>
-        <w:t xml:space="preserve">If the value is changed in the Parent </w:t>
-      </w:r>
-      <w:proofErr w:type="gramStart"/>
-      <w:r>
-        <w:t>Component</w:t>
-      </w:r>
-      <w:proofErr w:type="gramEnd"/>
-      <w:r>
-        <w:t xml:space="preserve"> then it will be automatically passed to the child component.</w:t>
+        <w:t>If the value is changed in the Parent Component then it will be automatically passed to the child component.</w:t>
       </w:r>
     </w:p>
     <w:p>
@@ -268,48 +218,12 @@
     </w:p>
     <w:p>
       <w:r>
-        <w:t xml:space="preserve">&lt;template </w:t>
-      </w:r>
-      <w:proofErr w:type="spellStart"/>
-      <w:proofErr w:type="gramStart"/>
-      <w:r>
-        <w:t>for:each</w:t>
-      </w:r>
-      <w:proofErr w:type="spellEnd"/>
-      <w:proofErr w:type="gramEnd"/>
-      <w:r>
-        <w:t>={</w:t>
-      </w:r>
-      <w:proofErr w:type="spellStart"/>
-      <w:r>
-        <w:t>meetingRoomsInfo</w:t>
-      </w:r>
-      <w:proofErr w:type="spellEnd"/>
-      <w:r>
-        <w:t xml:space="preserve">} </w:t>
-      </w:r>
-      <w:proofErr w:type="spellStart"/>
-      <w:r>
-        <w:t>for:item</w:t>
-      </w:r>
-      <w:proofErr w:type="spellEnd"/>
-      <w:r>
-        <w:t>="room"&gt;</w:t>
-      </w:r>
-    </w:p>
-    <w:p>
-      <w:r>
-        <w:t xml:space="preserve">                        &lt;li key={</w:t>
-      </w:r>
-      <w:proofErr w:type="spellStart"/>
-      <w:proofErr w:type="gramStart"/>
-      <w:r>
-        <w:t>room.roomName</w:t>
-      </w:r>
-      <w:proofErr w:type="spellEnd"/>
-      <w:proofErr w:type="gramEnd"/>
-      <w:r>
-        <w:t>}&gt;</w:t>
+        <w:t>&lt;template for:each={meetingRoomsInfo} for:item="room"&gt;</w:t>
+      </w:r>
+    </w:p>
+    <w:p>
+      <w:r>
+        <w:t xml:space="preserve">                        &lt;li key={room.roomName}&gt;</w:t>
       </w:r>
     </w:p>
     <w:p>
@@ -356,15 +270,7 @@
     </w:p>
     <w:p>
       <w:r>
-        <w:t xml:space="preserve">When we want to pass additional markup from Parent to </w:t>
-      </w:r>
-      <w:proofErr w:type="gramStart"/>
-      <w:r>
-        <w:t>Child</w:t>
-      </w:r>
-      <w:proofErr w:type="gramEnd"/>
-      <w:r>
-        <w:t xml:space="preserve"> we use Slots.</w:t>
+        <w:t>When we want to pass additional markup from Parent to Child we use Slots.</w:t>
       </w:r>
     </w:p>
     <w:p>
@@ -444,15 +350,7 @@
     </w:p>
     <w:p>
       <w:r>
-        <w:t xml:space="preserve">                                &lt;p slot="</w:t>
-      </w:r>
-      <w:proofErr w:type="spellStart"/>
-      <w:r>
-        <w:t>addtionalMarkup</w:t>
-      </w:r>
-      <w:proofErr w:type="spellEnd"/>
-      <w:r>
-        <w:t>"&gt;Hello World&lt;/p&gt;</w:t>
+        <w:t xml:space="preserve">                                &lt;p slot="addtionalMarkup"&gt;Hello World&lt;/p&gt;</w:t>
       </w:r>
       <w:r>
         <w:t xml:space="preserve"> </w:t>
@@ -466,15 +364,7 @@
     </w:p>
     <w:p>
       <w:r>
-        <w:t xml:space="preserve">                                &lt;p&gt;</w:t>
-      </w:r>
-      <w:proofErr w:type="spellStart"/>
-      <w:r>
-        <w:t>UnNamed</w:t>
-      </w:r>
-      <w:proofErr w:type="spellEnd"/>
-      <w:r>
-        <w:t xml:space="preserve"> Slot&lt;/p&gt;</w:t>
+        <w:t xml:space="preserve">                                &lt;p&gt;UnNamed Slot&lt;/p&gt;</w:t>
       </w:r>
       <w:r>
         <w:t xml:space="preserve"> </w:t>
@@ -517,20 +407,101 @@
     </w:p>
     <w:p>
       <w:r>
-        <w:t>&lt;slot name="</w:t>
-      </w:r>
-      <w:proofErr w:type="spellStart"/>
-      <w:r>
-        <w:t>addtionalMarkup</w:t>
-      </w:r>
-      <w:proofErr w:type="spellEnd"/>
-      <w:r>
-        <w:t>"&gt;&lt;/slot&gt;</w:t>
+        <w:t>&lt;slot name="addtionalMarkup"&gt;&lt;/slot&gt;</w:t>
       </w:r>
     </w:p>
     <w:p>
       <w:r>
         <w:t>&lt;slot&gt;&lt;/slot&gt;</w:t>
+      </w:r>
+    </w:p>
+    <w:p/>
+    <w:p>
+      <w:pPr>
+        <w:pStyle w:val="Heading1"/>
+        <w:rPr>
+          <w:b/>
+          <w:bCs/>
+        </w:rPr>
+      </w:pPr>
+      <w:r>
+        <w:rPr>
+          <w:b/>
+          <w:bCs/>
+        </w:rPr>
+        <w:t>Calling a Child’s Public method from Parent</w:t>
+      </w:r>
+    </w:p>
+    <w:p>
+      <w:r>
+        <w:t>We can call a child’s public method from Parent and get a value in return.</w:t>
+      </w:r>
+    </w:p>
+    <w:p>
+      <w:pPr>
+        <w:rPr>
+          <w:b/>
+          <w:bCs/>
+        </w:rPr>
+      </w:pPr>
+      <w:r>
+        <w:rPr>
+          <w:b/>
+          <w:bCs/>
+        </w:rPr>
+        <w:t>Parent.Js Code snippet</w:t>
+      </w:r>
+      <w:r>
+        <w:rPr>
+          <w:b/>
+          <w:bCs/>
+        </w:rPr>
+        <w:t>:</w:t>
+      </w:r>
+    </w:p>
+    <w:p>
+      <w:r>
+        <w:t>const childComponent = this.template.querySelector('c-child-component');</w:t>
+      </w:r>
+    </w:p>
+    <w:p>
+      <w:r>
+        <w:t>const returnedValue = childComponent.</w:t>
+      </w:r>
+      <w:r>
+        <w:rPr>
+          <w:highlight w:val="yellow"/>
+        </w:rPr>
+        <w:t>selectCheckbox</w:t>
+      </w:r>
+      <w:r>
+        <w:t>(this.value);</w:t>
+      </w:r>
+    </w:p>
+    <w:p>
+      <w:r>
+        <w:lastRenderedPageBreak/>
+        <w:t xml:space="preserve">        this.msg = returnedValue;</w:t>
+      </w:r>
+    </w:p>
+    <w:p>
+      <w:r>
+        <w:t xml:space="preserve">The highlighted method(selectCheckbox) is a child’s public method which we </w:t>
+      </w:r>
+      <w:r>
+        <w:t xml:space="preserve">are </w:t>
+      </w:r>
+      <w:r>
+        <w:t>call</w:t>
+      </w:r>
+      <w:r>
+        <w:t>ing</w:t>
+      </w:r>
+      <w:r>
+        <w:t xml:space="preserve"> from parent</w:t>
+      </w:r>
+      <w:r>
+        <w:t xml:space="preserve"> and passing a value as a parameter.</w:t>
       </w:r>
     </w:p>
     <w:sectPr>

</xml_diff>